<commit_message>
finalized piece logic save for castling and implemented turn indicator
</commit_message>
<xml_diff>
--- a/ToDo List.docx
+++ b/ToDo List.docx
@@ -53,12 +53,14 @@
         </w:numPr>
         <w:jc w:val="left"/>
         <w:rPr>
-          <w:sz w:val="36"/>
-          <w:szCs w:val="36"/>
-        </w:rPr>
-      </w:pPr>
-      <w:r>
-        <w:rPr>
+          <w:strike/>
+          <w:sz w:val="36"/>
+          <w:szCs w:val="36"/>
+        </w:rPr>
+      </w:pPr>
+      <w:r>
+        <w:rPr>
+          <w:strike/>
           <w:sz w:val="36"/>
           <w:szCs w:val="36"/>
         </w:rPr>
@@ -74,16 +76,51 @@
         </w:numPr>
         <w:jc w:val="left"/>
         <w:rPr>
-          <w:sz w:val="36"/>
-          <w:szCs w:val="36"/>
-        </w:rPr>
-      </w:pPr>
-      <w:r>
-        <w:rPr>
-          <w:sz w:val="36"/>
-          <w:szCs w:val="36"/>
-        </w:rPr>
-        <w:t>En passant</w:t>
+          <w:strike/>
+          <w:sz w:val="36"/>
+          <w:szCs w:val="36"/>
+        </w:rPr>
+      </w:pPr>
+      <w:r>
+        <w:rPr>
+          <w:strike/>
+          <w:sz w:val="36"/>
+          <w:szCs w:val="36"/>
+        </w:rPr>
+        <w:t>Pawn promotion</w:t>
+      </w:r>
+    </w:p>
+    <w:p>
+      <w:pPr>
+        <w:pStyle w:val="NoSpacing"/>
+        <w:numPr>
+          <w:ilvl w:val="2"/>
+          <w:numId w:val="2"/>
+        </w:numPr>
+        <w:jc w:val="left"/>
+        <w:rPr>
+          <w:strike/>
+          <w:sz w:val="36"/>
+          <w:szCs w:val="36"/>
+        </w:rPr>
+      </w:pPr>
+      <w:proofErr w:type="spellStart"/>
+      <w:r>
+        <w:rPr>
+          <w:strike/>
+          <w:sz w:val="36"/>
+          <w:szCs w:val="36"/>
+        </w:rPr>
+        <w:t>En</w:t>
+      </w:r>
+      <w:proofErr w:type="spellEnd"/>
+      <w:r>
+        <w:rPr>
+          <w:strike/>
+          <w:sz w:val="36"/>
+          <w:szCs w:val="36"/>
+        </w:rPr>
+        <w:t xml:space="preserve"> passant</w:t>
       </w:r>
     </w:p>
     <w:p>
@@ -294,100 +331,132 @@
           <w:szCs w:val="36"/>
         </w:rPr>
         <w:t>Info</w:t>
-      </w:r>
-    </w:p>
-    <w:p>
-      <w:pPr>
-        <w:pStyle w:val="NoSpacing"/>
-        <w:numPr>
-          <w:ilvl w:val="2"/>
-          <w:numId w:val="2"/>
-        </w:numPr>
-        <w:jc w:val="left"/>
-        <w:rPr>
-          <w:sz w:val="36"/>
-          <w:szCs w:val="36"/>
-        </w:rPr>
-      </w:pPr>
-      <w:r>
-        <w:rPr>
-          <w:sz w:val="36"/>
-          <w:szCs w:val="36"/>
-        </w:rPr>
-        <w:t>Player names</w:t>
-      </w:r>
-    </w:p>
-    <w:p>
-      <w:pPr>
-        <w:pStyle w:val="NoSpacing"/>
-        <w:numPr>
-          <w:ilvl w:val="2"/>
-          <w:numId w:val="2"/>
-        </w:numPr>
-        <w:jc w:val="left"/>
-        <w:rPr>
-          <w:sz w:val="36"/>
-          <w:szCs w:val="36"/>
-        </w:rPr>
-      </w:pPr>
-      <w:r>
-        <w:rPr>
-          <w:sz w:val="36"/>
-          <w:szCs w:val="36"/>
-        </w:rPr>
-        <w:t>Display turn</w:t>
-      </w:r>
-    </w:p>
-    <w:p>
-      <w:pPr>
-        <w:pStyle w:val="NoSpacing"/>
-        <w:numPr>
-          <w:ilvl w:val="1"/>
-          <w:numId w:val="2"/>
-        </w:numPr>
-        <w:jc w:val="left"/>
-        <w:rPr>
-          <w:sz w:val="36"/>
-          <w:szCs w:val="36"/>
-        </w:rPr>
-      </w:pPr>
-      <w:r>
-        <w:rPr>
-          <w:sz w:val="36"/>
-          <w:szCs w:val="36"/>
-        </w:rPr>
-        <w:t>Sounds</w:t>
-      </w:r>
-    </w:p>
-    <w:p>
-      <w:pPr>
-        <w:pStyle w:val="NoSpacing"/>
-        <w:numPr>
-          <w:ilvl w:val="2"/>
-          <w:numId w:val="2"/>
-        </w:numPr>
-        <w:jc w:val="left"/>
-        <w:rPr>
-          <w:sz w:val="36"/>
-          <w:szCs w:val="36"/>
-        </w:rPr>
-      </w:pPr>
-      <w:r>
-        <w:rPr>
-          <w:sz w:val="36"/>
-          <w:szCs w:val="36"/>
-        </w:rPr>
-        <w:t>Move sounds (</w:t>
-      </w:r>
-      <w:r>
-        <w:rPr>
-          <w:sz w:val="36"/>
-          <w:szCs w:val="36"/>
-        </w:rPr>
-        <w:t>check</w:t>
       </w:r>
       <w:bookmarkStart w:id="0" w:name="_GoBack"/>
       <w:bookmarkEnd w:id="0"/>
+    </w:p>
+    <w:p>
+      <w:pPr>
+        <w:pStyle w:val="NoSpacing"/>
+        <w:numPr>
+          <w:ilvl w:val="2"/>
+          <w:numId w:val="2"/>
+        </w:numPr>
+        <w:jc w:val="left"/>
+        <w:rPr>
+          <w:sz w:val="36"/>
+          <w:szCs w:val="36"/>
+        </w:rPr>
+      </w:pPr>
+      <w:r>
+        <w:rPr>
+          <w:sz w:val="36"/>
+          <w:szCs w:val="36"/>
+        </w:rPr>
+        <w:t>Player names</w:t>
+      </w:r>
+    </w:p>
+    <w:p>
+      <w:pPr>
+        <w:pStyle w:val="NoSpacing"/>
+        <w:numPr>
+          <w:ilvl w:val="2"/>
+          <w:numId w:val="2"/>
+        </w:numPr>
+        <w:jc w:val="left"/>
+        <w:rPr>
+          <w:strike/>
+          <w:sz w:val="36"/>
+          <w:szCs w:val="36"/>
+        </w:rPr>
+      </w:pPr>
+      <w:r>
+        <w:rPr>
+          <w:strike/>
+          <w:sz w:val="36"/>
+          <w:szCs w:val="36"/>
+        </w:rPr>
+        <w:t>Display turn</w:t>
+      </w:r>
+    </w:p>
+    <w:p>
+      <w:pPr>
+        <w:pStyle w:val="NoSpacing"/>
+        <w:numPr>
+          <w:ilvl w:val="1"/>
+          <w:numId w:val="2"/>
+        </w:numPr>
+        <w:jc w:val="left"/>
+        <w:rPr>
+          <w:sz w:val="36"/>
+          <w:szCs w:val="36"/>
+        </w:rPr>
+      </w:pPr>
+      <w:r>
+        <w:rPr>
+          <w:sz w:val="36"/>
+          <w:szCs w:val="36"/>
+        </w:rPr>
+        <w:t>Sounds</w:t>
+      </w:r>
+    </w:p>
+    <w:p>
+      <w:pPr>
+        <w:pStyle w:val="NoSpacing"/>
+        <w:numPr>
+          <w:ilvl w:val="2"/>
+          <w:numId w:val="2"/>
+        </w:numPr>
+        <w:jc w:val="left"/>
+        <w:rPr>
+          <w:sz w:val="36"/>
+          <w:szCs w:val="36"/>
+        </w:rPr>
+      </w:pPr>
+      <w:r>
+        <w:rPr>
+          <w:sz w:val="36"/>
+          <w:szCs w:val="36"/>
+        </w:rPr>
+        <w:t>Move sounds (</w:t>
+      </w:r>
+      <w:r>
+        <w:rPr>
+          <w:strike/>
+          <w:sz w:val="36"/>
+          <w:szCs w:val="36"/>
+        </w:rPr>
+        <w:t>move</w:t>
+      </w:r>
+      <w:r>
+        <w:rPr>
+          <w:sz w:val="36"/>
+          <w:szCs w:val="36"/>
+        </w:rPr>
+        <w:t xml:space="preserve">, capture, </w:t>
+      </w:r>
+      <w:r>
+        <w:rPr>
+          <w:strike/>
+          <w:sz w:val="36"/>
+          <w:szCs w:val="36"/>
+        </w:rPr>
+        <w:t>promotion</w:t>
+      </w:r>
+      <w:r>
+        <w:rPr>
+          <w:sz w:val="36"/>
+          <w:szCs w:val="36"/>
+        </w:rPr>
+        <w:t xml:space="preserve">, </w:t>
+      </w:r>
+      <w:r>
+        <w:rPr>
+          <w:sz w:val="36"/>
+          <w:szCs w:val="36"/>
+        </w:rPr>
+        <w:t>check</w:t>
+      </w:r>
       <w:r>
         <w:rPr>
           <w:sz w:val="36"/>

</xml_diff>